<commit_message>
Finished URS final version - Start to work on class diagram
</commit_message>
<xml_diff>
--- a/OOD2/Documents/URS/OOD2-URS-2ndVer-Final.docx
+++ b/OOD2/Documents/URS/OOD2-URS-2ndVer-Final.docx
@@ -1035,7 +1035,7 @@
                   </wp:anchor>
                 </w:drawing>
               </mc:Choice>
-              <mc:Fallback xmlns:cx="http://schemas.microsoft.com/office/drawing/2014/chartex" xmlns:cx1="http://schemas.microsoft.com/office/drawing/2015/9/8/chartex" xmlns:w16se="http://schemas.microsoft.com/office/word/2015/wordml/symex">
+              <mc:Fallback xmlns:w16se="http://schemas.microsoft.com/office/word/2015/wordml/symex" xmlns:cx1="http://schemas.microsoft.com/office/drawing/2015/9/8/chartex" xmlns:cx="http://schemas.microsoft.com/office/drawing/2014/chartex">
                 <w:pict>
                   <v:group w14:anchorId="2F169BEB" id="Group 114" o:spid="_x0000_s1026" style="position:absolute;margin-left:0;margin-top:0;width:18pt;height:10in;z-index:251659264;mso-width-percent:29;mso-height-percent:909;mso-left-percent:45;mso-position-horizontal-relative:page;mso-position-vertical:center;mso-position-vertical-relative:page;mso-width-percent:29;mso-height-percent:909;mso-left-percent:45" coordsize="2286,91440" o:gfxdata="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">
                     <v:rect id="Rectangle 115" o:spid="_x0000_s1027" style="position:absolute;width:2286;height:87820;visibility:visible;mso-wrap-style:square;v-text-anchor:middle" o:gfxdata="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" fillcolor="#ed7d31 [3205]" stroked="f" strokeweight="1pt"/>
@@ -1113,7 +1113,7 @@
           <w:r>
             <w:fldChar w:fldCharType="separate"/>
           </w:r>
-          <w:hyperlink w:anchor="_Toc450936257" w:history="1">
+          <w:hyperlink w:anchor="_Toc451436073" w:history="1">
             <w:r>
               <w:rPr>
                 <w:rStyle w:val="Hyperlink"/>
@@ -1140,7 +1140,7 @@
                 <w:noProof/>
                 <w:webHidden/>
               </w:rPr>
-              <w:instrText xml:space="preserve"> PAGEREF _Toc450936257 \h </w:instrText>
+              <w:instrText xml:space="preserve"> PAGEREF _Toc451436073 \h </w:instrText>
             </w:r>
             <w:r>
               <w:rPr>
@@ -1183,7 +1183,7 @@
               <w:szCs w:val="22"/>
             </w:rPr>
           </w:pPr>
-          <w:hyperlink w:anchor="_Toc450936258" w:history="1">
+          <w:hyperlink w:anchor="_Toc451436074" w:history="1">
             <w:r>
               <w:rPr>
                 <w:rStyle w:val="Hyperlink"/>
@@ -1210,7 +1210,7 @@
                 <w:noProof/>
                 <w:webHidden/>
               </w:rPr>
-              <w:instrText xml:space="preserve"> PAGEREF _Toc450936258 \h </w:instrText>
+              <w:instrText xml:space="preserve"> PAGEREF _Toc451436074 \h </w:instrText>
             </w:r>
             <w:r>
               <w:rPr>
@@ -1253,7 +1253,7 @@
               <w:szCs w:val="22"/>
             </w:rPr>
           </w:pPr>
-          <w:hyperlink w:anchor="_Toc450936259" w:history="1">
+          <w:hyperlink w:anchor="_Toc451436075" w:history="1">
             <w:r>
               <w:rPr>
                 <w:rStyle w:val="Hyperlink"/>
@@ -1280,7 +1280,7 @@
                 <w:noProof/>
                 <w:webHidden/>
               </w:rPr>
-              <w:instrText xml:space="preserve"> PAGEREF _Toc450936259 \h </w:instrText>
+              <w:instrText xml:space="preserve"> PAGEREF _Toc451436075 \h </w:instrText>
             </w:r>
             <w:r>
               <w:rPr>
@@ -1323,7 +1323,7 @@
               <w:szCs w:val="22"/>
             </w:rPr>
           </w:pPr>
-          <w:hyperlink w:anchor="_Toc450936260" w:history="1">
+          <w:hyperlink w:anchor="_Toc451436076" w:history="1">
             <w:r>
               <w:rPr>
                 <w:rStyle w:val="Hyperlink"/>
@@ -1350,7 +1350,7 @@
                 <w:noProof/>
                 <w:webHidden/>
               </w:rPr>
-              <w:instrText xml:space="preserve"> PAGEREF _Toc450936260 \h </w:instrText>
+              <w:instrText xml:space="preserve"> PAGEREF _Toc451436076 \h </w:instrText>
             </w:r>
             <w:r>
               <w:rPr>
@@ -1393,7 +1393,7 @@
               <w:szCs w:val="22"/>
             </w:rPr>
           </w:pPr>
-          <w:hyperlink w:anchor="_Toc450936261" w:history="1">
+          <w:hyperlink w:anchor="_Toc451436077" w:history="1">
             <w:r>
               <w:rPr>
                 <w:rStyle w:val="Hyperlink"/>
@@ -1420,7 +1420,7 @@
                 <w:noProof/>
                 <w:webHidden/>
               </w:rPr>
-              <w:instrText xml:space="preserve"> PAGEREF _Toc450936261 \h </w:instrText>
+              <w:instrText xml:space="preserve"> PAGEREF _Toc451436077 \h </w:instrText>
             </w:r>
             <w:r>
               <w:rPr>
@@ -1463,7 +1463,7 @@
               <w:szCs w:val="22"/>
             </w:rPr>
           </w:pPr>
-          <w:hyperlink w:anchor="_Toc450936262" w:history="1">
+          <w:hyperlink w:anchor="_Toc451436078" w:history="1">
             <w:r>
               <w:rPr>
                 <w:rStyle w:val="Hyperlink"/>
@@ -1490,7 +1490,7 @@
                 <w:noProof/>
                 <w:webHidden/>
               </w:rPr>
-              <w:instrText xml:space="preserve"> PAGEREF _Toc450936262 \h </w:instrText>
+              <w:instrText xml:space="preserve"> PAGEREF _Toc451436078 \h </w:instrText>
             </w:r>
             <w:r>
               <w:rPr>
@@ -1533,7 +1533,7 @@
               <w:szCs w:val="22"/>
             </w:rPr>
           </w:pPr>
-          <w:hyperlink w:anchor="_Toc450936263" w:history="1">
+          <w:hyperlink w:anchor="_Toc451436079" w:history="1">
             <w:r>
               <w:rPr>
                 <w:rStyle w:val="Hyperlink"/>
@@ -1560,7 +1560,7 @@
                 <w:noProof/>
                 <w:webHidden/>
               </w:rPr>
-              <w:instrText xml:space="preserve"> PAGEREF _Toc450936263 \h </w:instrText>
+              <w:instrText xml:space="preserve"> PAGEREF _Toc451436079 \h </w:instrText>
             </w:r>
             <w:r>
               <w:rPr>
@@ -1603,7 +1603,7 @@
               <w:szCs w:val="22"/>
             </w:rPr>
           </w:pPr>
-          <w:hyperlink w:anchor="_Toc450936264" w:history="1">
+          <w:hyperlink w:anchor="_Toc451436080" w:history="1">
             <w:r>
               <w:rPr>
                 <w:rStyle w:val="Hyperlink"/>
@@ -1630,7 +1630,7 @@
                 <w:noProof/>
                 <w:webHidden/>
               </w:rPr>
-              <w:instrText xml:space="preserve"> PAGEREF _Toc450936264 \h </w:instrText>
+              <w:instrText xml:space="preserve"> PAGEREF _Toc451436080 \h </w:instrText>
             </w:r>
             <w:r>
               <w:rPr>
@@ -1673,7 +1673,7 @@
               <w:szCs w:val="22"/>
             </w:rPr>
           </w:pPr>
-          <w:hyperlink w:anchor="_Toc450936265" w:history="1">
+          <w:hyperlink w:anchor="_Toc451436081" w:history="1">
             <w:r>
               <w:rPr>
                 <w:rStyle w:val="Hyperlink"/>
@@ -1700,7 +1700,7 @@
                 <w:noProof/>
                 <w:webHidden/>
               </w:rPr>
-              <w:instrText xml:space="preserve"> PAGEREF _Toc450936265 \h </w:instrText>
+              <w:instrText xml:space="preserve"> PAGEREF _Toc451436081 \h </w:instrText>
             </w:r>
             <w:r>
               <w:rPr>
@@ -1743,7 +1743,7 @@
               <w:szCs w:val="22"/>
             </w:rPr>
           </w:pPr>
-          <w:hyperlink w:anchor="_Toc450936266" w:history="1">
+          <w:hyperlink w:anchor="_Toc451436082" w:history="1">
             <w:r>
               <w:rPr>
                 <w:rStyle w:val="Hyperlink"/>
@@ -1770,7 +1770,7 @@
                 <w:noProof/>
                 <w:webHidden/>
               </w:rPr>
-              <w:instrText xml:space="preserve"> PAGEREF _Toc450936266 \h </w:instrText>
+              <w:instrText xml:space="preserve"> PAGEREF _Toc451436082 \h </w:instrText>
             </w:r>
             <w:r>
               <w:rPr>
@@ -1813,7 +1813,7 @@
               <w:szCs w:val="22"/>
             </w:rPr>
           </w:pPr>
-          <w:hyperlink w:anchor="_Toc450936267" w:history="1">
+          <w:hyperlink w:anchor="_Toc451436083" w:history="1">
             <w:r>
               <w:rPr>
                 <w:rStyle w:val="Hyperlink"/>
@@ -1840,7 +1840,7 @@
                 <w:noProof/>
                 <w:webHidden/>
               </w:rPr>
-              <w:instrText xml:space="preserve"> PAGEREF _Toc450936267 \h </w:instrText>
+              <w:instrText xml:space="preserve"> PAGEREF _Toc451436083 \h </w:instrText>
             </w:r>
             <w:r>
               <w:rPr>
@@ -1883,7 +1883,7 @@
               <w:szCs w:val="22"/>
             </w:rPr>
           </w:pPr>
-          <w:hyperlink w:anchor="_Toc450936268" w:history="1">
+          <w:hyperlink w:anchor="_Toc451436084" w:history="1">
             <w:r>
               <w:rPr>
                 <w:rStyle w:val="Hyperlink"/>
@@ -1910,7 +1910,7 @@
                 <w:noProof/>
                 <w:webHidden/>
               </w:rPr>
-              <w:instrText xml:space="preserve"> PAGEREF _Toc450936268 \h </w:instrText>
+              <w:instrText xml:space="preserve"> PAGEREF _Toc451436084 \h </w:instrText>
             </w:r>
             <w:r>
               <w:rPr>
@@ -1930,7 +1930,7 @@
                 <w:noProof/>
                 <w:webHidden/>
               </w:rPr>
-              <w:t>9</w:t>
+              <w:t>10</w:t>
             </w:r>
             <w:r>
               <w:rPr>
@@ -1953,7 +1953,7 @@
               <w:szCs w:val="22"/>
             </w:rPr>
           </w:pPr>
-          <w:hyperlink w:anchor="_Toc450936269" w:history="1">
+          <w:hyperlink w:anchor="_Toc451436085" w:history="1">
             <w:r>
               <w:rPr>
                 <w:rStyle w:val="Hyperlink"/>
@@ -1980,7 +1980,7 @@
                 <w:noProof/>
                 <w:webHidden/>
               </w:rPr>
-              <w:instrText xml:space="preserve"> PAGEREF _Toc450936269 \h </w:instrText>
+              <w:instrText xml:space="preserve"> PAGEREF _Toc451436085 \h </w:instrText>
             </w:r>
             <w:r>
               <w:rPr>
@@ -2023,7 +2023,7 @@
               <w:szCs w:val="22"/>
             </w:rPr>
           </w:pPr>
-          <w:hyperlink w:anchor="_Toc450936270" w:history="1">
+          <w:hyperlink w:anchor="_Toc451436086" w:history="1">
             <w:r>
               <w:rPr>
                 <w:rStyle w:val="Hyperlink"/>
@@ -2050,7 +2050,7 @@
                 <w:noProof/>
                 <w:webHidden/>
               </w:rPr>
-              <w:instrText xml:space="preserve"> PAGEREF _Toc450936270 \h </w:instrText>
+              <w:instrText xml:space="preserve"> PAGEREF _Toc451436086 \h </w:instrText>
             </w:r>
             <w:r>
               <w:rPr>
@@ -2093,7 +2093,7 @@
               <w:szCs w:val="22"/>
             </w:rPr>
           </w:pPr>
-          <w:hyperlink w:anchor="_Toc450936271" w:history="1">
+          <w:hyperlink w:anchor="_Toc451436087" w:history="1">
             <w:r>
               <w:rPr>
                 <w:rStyle w:val="Hyperlink"/>
@@ -2120,7 +2120,7 @@
                 <w:noProof/>
                 <w:webHidden/>
               </w:rPr>
-              <w:instrText xml:space="preserve"> PAGEREF _Toc450936271 \h </w:instrText>
+              <w:instrText xml:space="preserve"> PAGEREF _Toc451436087 \h </w:instrText>
             </w:r>
             <w:r>
               <w:rPr>
@@ -2163,7 +2163,7 @@
               <w:szCs w:val="22"/>
             </w:rPr>
           </w:pPr>
-          <w:hyperlink w:anchor="_Toc450936272" w:history="1">
+          <w:hyperlink w:anchor="_Toc451436088" w:history="1">
             <w:r>
               <w:rPr>
                 <w:rStyle w:val="Hyperlink"/>
@@ -2190,7 +2190,7 @@
                 <w:noProof/>
                 <w:webHidden/>
               </w:rPr>
-              <w:instrText xml:space="preserve"> PAGEREF _Toc450936272 \h </w:instrText>
+              <w:instrText xml:space="preserve"> PAGEREF _Toc451436088 \h </w:instrText>
             </w:r>
             <w:r>
               <w:rPr>
@@ -2233,7 +2233,7 @@
               <w:szCs w:val="22"/>
             </w:rPr>
           </w:pPr>
-          <w:hyperlink w:anchor="_Toc450936273" w:history="1">
+          <w:hyperlink w:anchor="_Toc451436089" w:history="1">
             <w:r>
               <w:rPr>
                 <w:rStyle w:val="Hyperlink"/>
@@ -2260,7 +2260,7 @@
                 <w:noProof/>
                 <w:webHidden/>
               </w:rPr>
-              <w:instrText xml:space="preserve"> PAGEREF _Toc450936273 \h </w:instrText>
+              <w:instrText xml:space="preserve"> PAGEREF _Toc451436089 \h </w:instrText>
             </w:r>
             <w:r>
               <w:rPr>
@@ -2325,7 +2325,7 @@
         <w:jc w:val="both"/>
       </w:pPr>
       <w:bookmarkStart w:id="0" w:name="_Toc449719372"/>
-      <w:bookmarkStart w:id="1" w:name="_Toc450936257"/>
+      <w:bookmarkStart w:id="1" w:name="_Toc451436073"/>
       <w:r>
         <w:rPr>
           <w:caps w:val="0"/>
@@ -2499,12 +2499,20 @@
         <w:rPr>
           <w:lang w:val="en-GB"/>
         </w:rPr>
-        <w:t>directions in the system. Whereas the regular splitter divides the flow ev</w:t>
-      </w:r>
+        <w:t>directions in the system. Whereas the regular splitter di</w:t>
+      </w:r>
+      <w:bookmarkStart w:id="2" w:name="_GoBack"/>
+      <w:bookmarkEnd w:id="2"/>
       <w:r>
         <w:rPr>
           <w:lang w:val="en-GB"/>
         </w:rPr>
+        <w:t>vides the flow ev</w:t>
+      </w:r>
+      <w:r>
+        <w:rPr>
+          <w:lang w:val="en-GB"/>
+        </w:rPr>
         <w:t>enly between two directions</w:t>
       </w:r>
       <w:r>
@@ -2718,13 +2726,13 @@
         <w:pStyle w:val="Heading1"/>
         <w:jc w:val="both"/>
       </w:pPr>
-      <w:bookmarkStart w:id="2" w:name="_Toc449719384"/>
-      <w:bookmarkStart w:id="3" w:name="_Toc450936258"/>
+      <w:bookmarkStart w:id="3" w:name="_Toc449719384"/>
+      <w:bookmarkStart w:id="4" w:name="_Toc451436074"/>
       <w:r>
         <w:t>User Interface</w:t>
       </w:r>
-      <w:bookmarkEnd w:id="2"/>
       <w:bookmarkEnd w:id="3"/>
+      <w:bookmarkEnd w:id="4"/>
     </w:p>
     <w:p>
       <w:pPr>
@@ -3607,10 +3615,10 @@
                 <w:noProof/>
               </w:rPr>
               <w:drawing>
-                <wp:inline distT="0" distB="0" distL="0" distR="0" wp14:anchorId="03273140" wp14:editId="20F1F9D7">
-                  <wp:extent cx="1200000" cy="809524"/>
+                <wp:inline distT="0" distB="0" distL="0" distR="0" wp14:anchorId="287F3FBD" wp14:editId="517DA244">
+                  <wp:extent cx="1200000" cy="961905"/>
                   <wp:effectExtent l="0" t="0" r="635" b="0"/>
-                  <wp:docPr id="12" name="Picture 12"/>
+                  <wp:docPr id="2" name="Picture 2"/>
                   <wp:cNvGraphicFramePr>
                     <a:graphicFrameLocks xmlns:a="http://schemas.openxmlformats.org/drawingml/2006/main" noChangeAspect="1"/>
                   </wp:cNvGraphicFramePr>
@@ -3618,7 +3626,7 @@
                     <a:graphicData uri="http://schemas.openxmlformats.org/drawingml/2006/picture">
                       <pic:pic xmlns:pic="http://schemas.openxmlformats.org/drawingml/2006/picture">
                         <pic:nvPicPr>
-                          <pic:cNvPr id="12" name="AdjInfor.png"/>
+                          <pic:cNvPr id="2" name="AdjustableSpliter-New.png"/>
                           <pic:cNvPicPr/>
                         </pic:nvPicPr>
                         <pic:blipFill>
@@ -3636,7 +3644,7 @@
                         <pic:spPr>
                           <a:xfrm>
                             <a:off x="0" y="0"/>
-                            <a:ext cx="1200000" cy="809524"/>
+                            <a:ext cx="1200000" cy="961905"/>
                           </a:xfrm>
                           <a:prstGeom prst="rect">
                             <a:avLst/>
@@ -3662,10 +3670,19 @@
               <w:cnfStyle w:val="000000000000" w:firstRow="0" w:lastRow="0" w:firstColumn="0" w:lastColumn="0" w:oddVBand="0" w:evenVBand="0" w:oddHBand="0" w:evenHBand="0" w:firstRowFirstColumn="0" w:firstRowLastColumn="0" w:lastRowFirstColumn="0" w:lastRowLastColumn="0"/>
             </w:pPr>
             <w:r>
-              <w:rPr>
-                <w:highlight w:val="yellow"/>
-              </w:rPr>
-              <w:t>Adjustable splitter group box, which allows user to input the upper and lower output flow. It’s only visible when the adjustable splitter is add or selected.</w:t>
+              <w:t xml:space="preserve">Adjustable splitter group box, which allows user to input the </w:t>
+            </w:r>
+            <w:r>
+              <w:t xml:space="preserve">percentage of </w:t>
+            </w:r>
+            <w:r>
+              <w:t xml:space="preserve">upper output flow. </w:t>
+            </w:r>
+            <w:r>
+              <w:t xml:space="preserve">The lower is calculated by the system. This group box is </w:t>
+            </w:r>
+            <w:r>
+              <w:t>only visible when the adjustable splitter is add or selected.</w:t>
             </w:r>
           </w:p>
         </w:tc>
@@ -4106,14 +4123,14 @@
         <w:pStyle w:val="Heading1"/>
         <w:jc w:val="both"/>
       </w:pPr>
-      <w:bookmarkStart w:id="4" w:name="_Toc449719373"/>
-      <w:bookmarkStart w:id="5" w:name="_Toc450936259"/>
+      <w:bookmarkStart w:id="5" w:name="_Toc449719373"/>
+      <w:bookmarkStart w:id="6" w:name="_Toc451436075"/>
       <w:r>
         <w:lastRenderedPageBreak/>
         <w:t>Functional Requirements (use-cases)</w:t>
       </w:r>
-      <w:bookmarkEnd w:id="4"/>
       <w:bookmarkEnd w:id="5"/>
+      <w:bookmarkEnd w:id="6"/>
     </w:p>
     <w:p>
       <w:pPr>
@@ -4149,13 +4166,13 @@
         <w:pStyle w:val="Heading2"/>
         <w:jc w:val="both"/>
       </w:pPr>
-      <w:bookmarkStart w:id="6" w:name="_Toc449719374"/>
-      <w:bookmarkStart w:id="7" w:name="_Toc450936260"/>
+      <w:bookmarkStart w:id="7" w:name="_Toc449719374"/>
+      <w:bookmarkStart w:id="8" w:name="_Toc451436076"/>
       <w:r>
         <w:t>USE CASE: ADD COMPONENTS</w:t>
       </w:r>
-      <w:bookmarkEnd w:id="6"/>
       <w:bookmarkEnd w:id="7"/>
+      <w:bookmarkEnd w:id="8"/>
     </w:p>
     <w:p>
       <w:pPr>
@@ -4294,11 +4311,16 @@
         <w:ind w:left="360" w:firstLine="360"/>
         <w:jc w:val="both"/>
       </w:pPr>
+      <w:proofErr w:type="gramStart"/>
       <w:r>
         <w:t>1</w:t>
       </w:r>
       <w:r>
-        <w:t>.a.</w:t>
+        <w:t>.a</w:t>
+      </w:r>
+      <w:proofErr w:type="gramEnd"/>
+      <w:r>
+        <w:t>.</w:t>
       </w:r>
       <w:r>
         <w:t xml:space="preserve"> The component chosen is a pump.</w:t>
@@ -4347,8 +4369,13 @@
         <w:ind w:firstLine="720"/>
         <w:jc w:val="both"/>
       </w:pPr>
-      <w:r>
-        <w:t xml:space="preserve">1.b. </w:t>
+      <w:proofErr w:type="gramStart"/>
+      <w:r>
+        <w:t>1.b</w:t>
+      </w:r>
+      <w:proofErr w:type="gramEnd"/>
+      <w:r>
+        <w:t xml:space="preserve">. </w:t>
       </w:r>
       <w:r>
         <w:t>The component chosen is a</w:t>
@@ -4394,6 +4421,7 @@
         <w:ind w:firstLine="720"/>
         <w:jc w:val="both"/>
       </w:pPr>
+      <w:proofErr w:type="gramStart"/>
       <w:r>
         <w:t>3</w:t>
       </w:r>
@@ -4403,6 +4431,7 @@
       <w:r>
         <w:t>a</w:t>
       </w:r>
+      <w:proofErr w:type="gramEnd"/>
       <w:r>
         <w:t xml:space="preserve">. The component </w:t>
       </w:r>
@@ -4463,14 +4492,14 @@
         <w:pStyle w:val="Heading2"/>
         <w:jc w:val="both"/>
       </w:pPr>
-      <w:bookmarkStart w:id="8" w:name="_Toc450936261"/>
+      <w:bookmarkStart w:id="9" w:name="_Toc451436077"/>
       <w:r>
         <w:t xml:space="preserve">USE CASE: ADD </w:t>
       </w:r>
       <w:r>
         <w:t>A PUMP</w:t>
       </w:r>
-      <w:bookmarkEnd w:id="8"/>
+      <w:bookmarkEnd w:id="9"/>
     </w:p>
     <w:p>
       <w:pPr>
@@ -4582,11 +4611,16 @@
         <w:ind w:left="360" w:firstLine="360"/>
         <w:jc w:val="both"/>
       </w:pPr>
+      <w:proofErr w:type="gramStart"/>
       <w:r>
         <w:t>2</w:t>
       </w:r>
       <w:r>
-        <w:t>.a. The</w:t>
+        <w:t>.a</w:t>
+      </w:r>
+      <w:proofErr w:type="gramEnd"/>
+      <w:r>
+        <w:t>. The</w:t>
       </w:r>
       <w:r>
         <w:t xml:space="preserve"> value</w:t>
@@ -4649,7 +4683,15 @@
         <w:jc w:val="both"/>
       </w:pPr>
       <w:r>
-        <w:t xml:space="preserve">User presses Cancel. They can stop this use case. </w:t>
+        <w:t xml:space="preserve">User presses </w:t>
+      </w:r>
+      <w:proofErr w:type="gramStart"/>
+      <w:r>
+        <w:t>Cancel</w:t>
+      </w:r>
+      <w:proofErr w:type="gramEnd"/>
+      <w:r>
+        <w:t xml:space="preserve">. They can stop this use case. </w:t>
       </w:r>
     </w:p>
     <w:p>
@@ -4676,7 +4718,7 @@
         <w:pStyle w:val="Heading2"/>
         <w:jc w:val="both"/>
       </w:pPr>
-      <w:bookmarkStart w:id="9" w:name="_Toc450936262"/>
+      <w:bookmarkStart w:id="10" w:name="_Toc451436078"/>
       <w:r>
         <w:t xml:space="preserve">USE CASE: ADD </w:t>
       </w:r>
@@ -4686,7 +4728,7 @@
       <w:r>
         <w:t>n adjustable splitter</w:t>
       </w:r>
-      <w:bookmarkEnd w:id="9"/>
+      <w:bookmarkEnd w:id="10"/>
       <w:r>
         <w:t xml:space="preserve"> </w:t>
       </w:r>
@@ -4819,11 +4861,11 @@
         <w:pStyle w:val="Heading2"/>
         <w:jc w:val="both"/>
       </w:pPr>
-      <w:bookmarkStart w:id="10" w:name="_Toc450936263"/>
+      <w:bookmarkStart w:id="11" w:name="_Toc451436079"/>
       <w:r>
         <w:t>USE CASE: ADD PIPELINE BETWEEN TWO COMPONENTS</w:t>
       </w:r>
-      <w:bookmarkEnd w:id="10"/>
+      <w:bookmarkEnd w:id="11"/>
     </w:p>
     <w:p>
       <w:pPr>
@@ -4972,13 +5014,13 @@
         <w:pStyle w:val="Heading2"/>
         <w:jc w:val="both"/>
       </w:pPr>
-      <w:bookmarkStart w:id="11" w:name="_Toc449719375"/>
-      <w:bookmarkStart w:id="12" w:name="_Toc450936264"/>
+      <w:bookmarkStart w:id="12" w:name="_Toc449719375"/>
+      <w:bookmarkStart w:id="13" w:name="_Toc451436080"/>
       <w:r>
         <w:t>USE CASE: REMOVE PIPELINE.</w:t>
       </w:r>
-      <w:bookmarkEnd w:id="11"/>
       <w:bookmarkEnd w:id="12"/>
+      <w:bookmarkEnd w:id="13"/>
     </w:p>
     <w:p>
       <w:pPr>
@@ -5156,11 +5198,16 @@
         <w:ind w:left="360" w:firstLine="360"/>
         <w:jc w:val="both"/>
       </w:pPr>
+      <w:proofErr w:type="gramStart"/>
       <w:r>
         <w:t>4</w:t>
       </w:r>
       <w:r>
-        <w:t xml:space="preserve">.a User do not want to remove </w:t>
+        <w:t>.a</w:t>
+      </w:r>
+      <w:proofErr w:type="gramEnd"/>
+      <w:r>
+        <w:t xml:space="preserve"> User do not want to remove </w:t>
       </w:r>
       <w:r>
         <w:t xml:space="preserve">the </w:t>
@@ -5194,8 +5241,8 @@
           <w:shd w:val="clear" w:color="auto" w:fill="auto"/>
         </w:rPr>
       </w:pPr>
-      <w:bookmarkStart w:id="13" w:name="_Toc449719376"/>
-      <w:bookmarkStart w:id="14" w:name="_Toc450936265"/>
+      <w:bookmarkStart w:id="14" w:name="_Toc449719376"/>
+      <w:bookmarkStart w:id="15" w:name="_Toc451436081"/>
       <w:r>
         <w:rPr>
           <w:rStyle w:val="Heading2Char"/>
@@ -5203,8 +5250,8 @@
         </w:rPr>
         <w:t>USE CASE: REMOVE COMPONENT</w:t>
       </w:r>
-      <w:bookmarkEnd w:id="13"/>
       <w:bookmarkEnd w:id="14"/>
+      <w:bookmarkEnd w:id="15"/>
     </w:p>
     <w:p>
       <w:pPr>
@@ -5383,6 +5430,7 @@
         <w:ind w:firstLine="720"/>
         <w:jc w:val="both"/>
       </w:pPr>
+      <w:proofErr w:type="gramStart"/>
       <w:r>
         <w:lastRenderedPageBreak/>
         <w:t>4</w:t>
@@ -5390,6 +5438,7 @@
       <w:r>
         <w:t>.a</w:t>
       </w:r>
+      <w:proofErr w:type="gramEnd"/>
       <w:r>
         <w:t xml:space="preserve"> </w:t>
       </w:r>
@@ -5423,8 +5472,8 @@
           <w:shd w:val="clear" w:color="auto" w:fill="auto"/>
         </w:rPr>
       </w:pPr>
-      <w:bookmarkStart w:id="15" w:name="_Toc449719378"/>
-      <w:bookmarkStart w:id="16" w:name="_Toc450936266"/>
+      <w:bookmarkStart w:id="16" w:name="_Toc449719378"/>
+      <w:bookmarkStart w:id="17" w:name="_Toc451436082"/>
       <w:r>
         <w:rPr>
           <w:rStyle w:val="Heading2Char"/>
@@ -5432,8 +5481,8 @@
         </w:rPr>
         <w:t>USE CASE: CREATE A NEW NETWORK DRAWING FILE</w:t>
       </w:r>
-      <w:bookmarkEnd w:id="15"/>
       <w:bookmarkEnd w:id="16"/>
+      <w:bookmarkEnd w:id="17"/>
     </w:p>
     <w:p>
       <w:pPr>
@@ -5524,8 +5573,13 @@
         <w:ind w:left="360"/>
         <w:jc w:val="both"/>
       </w:pPr>
-      <w:r>
-        <w:t xml:space="preserve">1.a There </w:t>
+      <w:proofErr w:type="gramStart"/>
+      <w:r>
+        <w:t>1.a</w:t>
+      </w:r>
+      <w:proofErr w:type="gramEnd"/>
+      <w:r>
+        <w:t xml:space="preserve"> There </w:t>
       </w:r>
       <w:r>
         <w:t>exists</w:t>
@@ -5562,8 +5616,8 @@
           <w:shd w:val="clear" w:color="auto" w:fill="auto"/>
         </w:rPr>
       </w:pPr>
-      <w:bookmarkStart w:id="17" w:name="_Toc449719379"/>
-      <w:bookmarkStart w:id="18" w:name="_Toc450936267"/>
+      <w:bookmarkStart w:id="18" w:name="_Toc449719379"/>
+      <w:bookmarkStart w:id="19" w:name="_Toc451436083"/>
       <w:r>
         <w:rPr>
           <w:rStyle w:val="Heading2Char"/>
@@ -5588,8 +5642,8 @@
         </w:rPr>
         <w:t xml:space="preserve"> DRAWING FILE</w:t>
       </w:r>
-      <w:bookmarkEnd w:id="17"/>
       <w:bookmarkEnd w:id="18"/>
+      <w:bookmarkEnd w:id="19"/>
     </w:p>
     <w:p>
       <w:pPr>
@@ -5712,6 +5766,7 @@
         <w:ind w:left="360"/>
         <w:jc w:val="both"/>
       </w:pPr>
+      <w:proofErr w:type="gramStart"/>
       <w:r>
         <w:t>1</w:t>
       </w:r>
@@ -5721,11 +5776,15 @@
       <w:r>
         <w:t>a</w:t>
       </w:r>
+      <w:proofErr w:type="gramEnd"/>
       <w:r>
         <w:t xml:space="preserve"> There is existing file already open</w:t>
       </w:r>
       <w:r>
-        <w:t xml:space="preserve"> and there are new changes which are made</w:t>
+        <w:t xml:space="preserve"> and there are new changes</w:t>
+      </w:r>
+      <w:r>
+        <w:t xml:space="preserve"> comparing with the previous save</w:t>
       </w:r>
     </w:p>
     <w:p>
@@ -5742,20 +5801,19 @@
         <w:ind w:left="360"/>
         <w:jc w:val="both"/>
       </w:pPr>
-      <w:r>
-        <w:t>1.</w:t>
-      </w:r>
-      <w:r>
-        <w:t>b</w:t>
-      </w:r>
-      <w:r>
-        <w:t xml:space="preserve"> There is existing file already open and there are</w:t>
-      </w:r>
-      <w:r>
-        <w:t xml:space="preserve"> not</w:t>
-      </w:r>
-      <w:r>
-        <w:t xml:space="preserve"> new changes which are made</w:t>
+      <w:proofErr w:type="gramStart"/>
+      <w:r>
+        <w:t>1.b</w:t>
+      </w:r>
+      <w:proofErr w:type="gramEnd"/>
+      <w:r>
+        <w:t xml:space="preserve"> There is existing file already open and there are not new changes</w:t>
+      </w:r>
+      <w:r>
+        <w:t xml:space="preserve"> </w:t>
+      </w:r>
+      <w:r>
+        <w:t>comparing with the previous</w:t>
       </w:r>
     </w:p>
     <w:p>
@@ -5779,10 +5837,7 @@
         <w:t xml:space="preserve">.2: </w:t>
       </w:r>
       <w:r>
-        <w:t>Return to MSS</w:t>
-      </w:r>
-      <w:r>
-        <w:t xml:space="preserve"> of this use case. </w:t>
+        <w:t xml:space="preserve">Return to MSS of this use case. </w:t>
       </w:r>
     </w:p>
     <w:p>
@@ -5798,14 +5853,15 @@
           <w:shd w:val="clear" w:color="auto" w:fill="auto"/>
         </w:rPr>
       </w:pPr>
-      <w:bookmarkStart w:id="19" w:name="_Toc449719381"/>
-      <w:bookmarkStart w:id="20" w:name="_Toc450936268"/>
+      <w:bookmarkStart w:id="20" w:name="_Toc449719381"/>
+      <w:bookmarkStart w:id="21" w:name="_Toc451436084"/>
       <w:r>
         <w:rPr>
           <w:rStyle w:val="Heading2Char"/>
           <w:caps/>
           <w:shd w:val="clear" w:color="auto" w:fill="auto"/>
         </w:rPr>
+        <w:lastRenderedPageBreak/>
         <w:t xml:space="preserve">Use Case: </w:t>
       </w:r>
       <w:r>
@@ -5832,8 +5888,8 @@
         </w:rPr>
         <w:t xml:space="preserve"> NETWORK DRAWING FILE</w:t>
       </w:r>
-      <w:bookmarkEnd w:id="19"/>
       <w:bookmarkEnd w:id="20"/>
+      <w:bookmarkEnd w:id="21"/>
     </w:p>
     <w:p>
       <w:pPr>
@@ -5843,7 +5899,6 @@
         <w:rPr>
           <w:b/>
         </w:rPr>
-        <w:lastRenderedPageBreak/>
         <w:t>Pre-condition:</w:t>
       </w:r>
       <w:r>
@@ -5964,8 +6019,13 @@
         <w:ind w:left="360"/>
         <w:jc w:val="both"/>
       </w:pPr>
-      <w:r>
-        <w:t>3.a The file’s name</w:t>
+      <w:proofErr w:type="gramStart"/>
+      <w:r>
+        <w:t>3.a</w:t>
+      </w:r>
+      <w:proofErr w:type="gramEnd"/>
+      <w:r>
+        <w:t xml:space="preserve"> The file’s name</w:t>
       </w:r>
       <w:r>
         <w:t xml:space="preserve"> already exist</w:t>
@@ -5997,7 +6057,7 @@
         </w:pBdr>
         <w:jc w:val="both"/>
       </w:pPr>
-      <w:bookmarkStart w:id="21" w:name="_Toc450936269"/>
+      <w:bookmarkStart w:id="22" w:name="_Toc451436085"/>
       <w:r>
         <w:rPr>
           <w:rStyle w:val="Heading2Char"/>
@@ -6014,7 +6074,7 @@
         </w:rPr>
         <w:t>s</w:t>
       </w:r>
-      <w:bookmarkEnd w:id="21"/>
+      <w:bookmarkEnd w:id="22"/>
       <w:r>
         <w:rPr>
           <w:rStyle w:val="Heading2Char"/>
@@ -6154,11 +6214,16 @@
         <w:ind w:left="360"/>
         <w:jc w:val="both"/>
       </w:pPr>
+      <w:proofErr w:type="gramStart"/>
       <w:r>
         <w:t>2</w:t>
       </w:r>
       <w:r>
-        <w:t xml:space="preserve">.a User </w:t>
+        <w:t>.a</w:t>
+      </w:r>
+      <w:proofErr w:type="gramEnd"/>
+      <w:r>
+        <w:t xml:space="preserve"> User </w:t>
       </w:r>
       <w:r>
         <w:t xml:space="preserve">want to cancel </w:t>
@@ -6198,8 +6263,8 @@
           <w:shd w:val="clear" w:color="auto" w:fill="auto"/>
         </w:rPr>
       </w:pPr>
-      <w:bookmarkStart w:id="22" w:name="_Toc449719380"/>
-      <w:bookmarkStart w:id="23" w:name="_Toc450936270"/>
+      <w:bookmarkStart w:id="23" w:name="_Toc449719380"/>
+      <w:bookmarkStart w:id="24" w:name="_Toc451436086"/>
       <w:r>
         <w:rPr>
           <w:rStyle w:val="Heading2Char"/>
@@ -6216,8 +6281,8 @@
         </w:rPr>
         <w:t>SAVE A NETWORK DRAWING FILE</w:t>
       </w:r>
-      <w:bookmarkEnd w:id="22"/>
       <w:bookmarkEnd w:id="23"/>
+      <w:bookmarkEnd w:id="24"/>
     </w:p>
     <w:p>
       <w:pPr>
@@ -6270,6 +6335,7 @@
         <w:rPr>
           <w:b/>
         </w:rPr>
+        <w:lastRenderedPageBreak/>
         <w:t>MSS:</w:t>
       </w:r>
     </w:p>
@@ -6283,7 +6349,6 @@
         <w:jc w:val="both"/>
       </w:pPr>
       <w:r>
-        <w:lastRenderedPageBreak/>
         <w:t xml:space="preserve">System </w:t>
       </w:r>
       <w:r>
@@ -6314,8 +6379,8 @@
         </w:pBdr>
         <w:jc w:val="both"/>
       </w:pPr>
-      <w:bookmarkStart w:id="24" w:name="_Toc449719382"/>
-      <w:bookmarkStart w:id="25" w:name="_Toc450936271"/>
+      <w:bookmarkStart w:id="25" w:name="_Toc449719382"/>
+      <w:bookmarkStart w:id="26" w:name="_Toc451436087"/>
       <w:r>
         <w:rPr>
           <w:rStyle w:val="Heading2Char"/>
@@ -6340,8 +6405,8 @@
         </w:rPr>
         <w:t xml:space="preserve"> A NETWORK DRAWING FILE</w:t>
       </w:r>
-      <w:bookmarkEnd w:id="24"/>
       <w:bookmarkEnd w:id="25"/>
+      <w:bookmarkEnd w:id="26"/>
     </w:p>
     <w:p>
       <w:pPr>
@@ -6454,11 +6519,25 @@
         <w:ind w:left="360"/>
         <w:jc w:val="both"/>
       </w:pPr>
+      <w:proofErr w:type="gramStart"/>
       <w:r>
         <w:t>1</w:t>
       </w:r>
       <w:r>
-        <w:t xml:space="preserve">.a User has not save the file yet </w:t>
+        <w:t>.a</w:t>
+      </w:r>
+      <w:proofErr w:type="gramEnd"/>
+      <w:r>
+        <w:t xml:space="preserve"> User has not save the file yet </w:t>
+      </w:r>
+    </w:p>
+    <w:p>
+      <w:pPr>
+        <w:ind w:left="720"/>
+        <w:jc w:val="both"/>
+      </w:pPr>
+      <w:r>
+        <w:t>.1: Reference to the use case save</w:t>
       </w:r>
     </w:p>
     <w:p>
@@ -6466,49 +6545,13 @@
         <w:ind w:left="360"/>
         <w:jc w:val="both"/>
       </w:pPr>
-      <w:r>
-        <w:tab/>
-        <w:t>.1: System prompts user asking if he/she wants to save the current network drawing or not</w:t>
-      </w:r>
-    </w:p>
-    <w:p>
-      <w:pPr>
-        <w:ind w:left="360"/>
-        <w:jc w:val="both"/>
-      </w:pPr>
-      <w:r>
-        <w:tab/>
-      </w:r>
-      <w:r>
-        <w:tab/>
-        <w:t>a) If the user chooses YES, reference to the use case save.</w:t>
-      </w:r>
-    </w:p>
-    <w:p>
-      <w:pPr>
-        <w:ind w:left="360"/>
-        <w:jc w:val="both"/>
-      </w:pPr>
-      <w:r>
-        <w:tab/>
-      </w:r>
-      <w:r>
-        <w:tab/>
-        <w:t xml:space="preserve">b) If the user chooses NO, back to the MSS of the use case referencing to this use case. </w:t>
-      </w:r>
-      <w:bookmarkStart w:id="26" w:name="_GoBack"/>
-      <w:bookmarkEnd w:id="26"/>
-      <w:r>
-        <w:t xml:space="preserve"> </w:t>
-      </w:r>
-    </w:p>
-    <w:p>
-      <w:pPr>
-        <w:ind w:left="360"/>
-        <w:jc w:val="both"/>
-      </w:pPr>
-      <w:r>
-        <w:t>1.b User confirms that they do not want to close the current network drawing</w:t>
+      <w:proofErr w:type="gramStart"/>
+      <w:r>
+        <w:t>1.b</w:t>
+      </w:r>
+      <w:proofErr w:type="gramEnd"/>
+      <w:r>
+        <w:t xml:space="preserve"> User confirms that they do not want to close the current network drawing</w:t>
       </w:r>
       <w:r>
         <w:t xml:space="preserve">, they cancel their request </w:t>
@@ -6526,7 +6569,19 @@
         <w:t>1.</w:t>
       </w:r>
       <w:r>
-        <w:t xml:space="preserve"> At that point, end of this use case. </w:t>
+        <w:t xml:space="preserve"> At that point, end of </w:t>
+      </w:r>
+      <w:r>
+        <w:t>the use case which reference</w:t>
+      </w:r>
+      <w:r>
+        <w:t>s</w:t>
+      </w:r>
+      <w:r>
+        <w:t xml:space="preserve"> to this one</w:t>
+      </w:r>
+      <w:r>
+        <w:t xml:space="preserve">. </w:t>
       </w:r>
     </w:p>
     <w:p>
@@ -6543,7 +6598,7 @@
         </w:rPr>
       </w:pPr>
       <w:bookmarkStart w:id="27" w:name="_Toc449719383"/>
-      <w:bookmarkStart w:id="28" w:name="_Toc450936272"/>
+      <w:bookmarkStart w:id="28" w:name="_Toc451436088"/>
       <w:r>
         <w:rPr>
           <w:rStyle w:val="Heading2Char"/>
@@ -6637,10 +6692,7 @@
         <w:t>System</w:t>
       </w:r>
       <w:r>
-        <w:t xml:space="preserve"> prompts users for</w:t>
-      </w:r>
-      <w:r>
-        <w:t xml:space="preserve"> saving the file</w:t>
+        <w:t xml:space="preserve"> prompts users asking if he/she wants to quit the application </w:t>
       </w:r>
     </w:p>
     <w:p>
@@ -6656,7 +6708,13 @@
         <w:t xml:space="preserve">Use </w:t>
       </w:r>
       <w:r>
-        <w:t>confirms that they want to save that file.</w:t>
+        <w:t xml:space="preserve">confirms that they want </w:t>
+      </w:r>
+      <w:r>
+        <w:t>to exit</w:t>
+      </w:r>
+      <w:r>
+        <w:t>.</w:t>
       </w:r>
     </w:p>
     <w:p>
@@ -6700,18 +6758,40 @@
         <w:ind w:left="360"/>
         <w:jc w:val="both"/>
       </w:pPr>
+      <w:proofErr w:type="gramStart"/>
+      <w:r>
+        <w:t>1.a</w:t>
+      </w:r>
+      <w:proofErr w:type="gramEnd"/>
+      <w:r>
+        <w:t xml:space="preserve"> User saved the file previously </w:t>
+      </w:r>
+    </w:p>
+    <w:p>
+      <w:pPr>
+        <w:ind w:left="720"/>
+        <w:jc w:val="both"/>
+      </w:pPr>
+      <w:r>
+        <w:t xml:space="preserve">.1: Go directly to MSS at step 3 </w:t>
+      </w:r>
+    </w:p>
+    <w:p>
+      <w:pPr>
+        <w:ind w:left="360"/>
+        <w:jc w:val="both"/>
+      </w:pPr>
+      <w:proofErr w:type="gramStart"/>
       <w:r>
         <w:lastRenderedPageBreak/>
-        <w:t xml:space="preserve">1.a User saved the file previously </w:t>
-      </w:r>
-    </w:p>
-    <w:p>
-      <w:pPr>
-        <w:ind w:left="720"/>
-        <w:jc w:val="both"/>
-      </w:pPr>
-      <w:r>
-        <w:t xml:space="preserve">.1: Go directly to MSS at step 3 </w:t>
+        <w:t>2.a</w:t>
+      </w:r>
+      <w:proofErr w:type="gramEnd"/>
+      <w:r>
+        <w:t xml:space="preserve"> User </w:t>
+      </w:r>
+      <w:r>
+        <w:t xml:space="preserve">have not saved the current drawing yet and this file is the new file </w:t>
       </w:r>
     </w:p>
     <w:p>
@@ -6720,7 +6800,25 @@
         <w:jc w:val="both"/>
       </w:pPr>
       <w:r>
-        <w:t>2.a User would like to save the file</w:t>
+        <w:tab/>
+        <w:t>.1</w:t>
+      </w:r>
+      <w:r>
+        <w:t>: Reference to the use case save as</w:t>
+      </w:r>
+    </w:p>
+    <w:p>
+      <w:pPr>
+        <w:ind w:left="360"/>
+        <w:jc w:val="both"/>
+      </w:pPr>
+      <w:proofErr w:type="gramStart"/>
+      <w:r>
+        <w:t>3.a</w:t>
+      </w:r>
+      <w:proofErr w:type="gramEnd"/>
+      <w:r>
+        <w:t xml:space="preserve"> User saved the current drawing before and made some new changes</w:t>
       </w:r>
     </w:p>
     <w:p>
@@ -6752,7 +6850,7 @@
         <w:jc w:val="both"/>
       </w:pPr>
       <w:bookmarkStart w:id="29" w:name="_Toc449719385"/>
-      <w:bookmarkStart w:id="30" w:name="_Toc450936273"/>
+      <w:bookmarkStart w:id="30" w:name="_Toc451436089"/>
       <w:r>
         <w:t>Non-functional Requirements (other requirements)</w:t>
       </w:r>
@@ -6761,188 +6859,110 @@
     </w:p>
     <w:p>
       <w:pPr>
-        <w:pStyle w:val="Title"/>
+        <w:pStyle w:val="ListParagraph"/>
         <w:numPr>
           <w:ilvl w:val="0"/>
-          <w:numId w:val="42"/>
+          <w:numId w:val="47"/>
         </w:numPr>
         <w:jc w:val="both"/>
-        <w:rPr>
-          <w:rFonts w:asciiTheme="minorHAnsi" w:eastAsiaTheme="minorEastAsia" w:hAnsiTheme="minorHAnsi" w:cstheme="minorBidi"/>
-          <w:caps w:val="0"/>
-          <w:color w:val="auto"/>
-          <w:spacing w:val="0"/>
-          <w:sz w:val="24"/>
-          <w:szCs w:val="20"/>
-        </w:rPr>
-      </w:pPr>
-      <w:r>
-        <w:rPr>
-          <w:rFonts w:asciiTheme="minorHAnsi" w:eastAsiaTheme="minorEastAsia" w:hAnsiTheme="minorHAnsi" w:cstheme="minorBidi"/>
-          <w:caps w:val="0"/>
-          <w:color w:val="auto"/>
-          <w:spacing w:val="0"/>
-          <w:sz w:val="24"/>
-          <w:szCs w:val="20"/>
-        </w:rPr>
-        <w:t xml:space="preserve">Application should </w:t>
-      </w:r>
-      <w:r>
-        <w:rPr>
-          <w:rFonts w:asciiTheme="minorHAnsi" w:eastAsiaTheme="minorEastAsia" w:hAnsiTheme="minorHAnsi" w:cstheme="minorBidi"/>
-          <w:caps w:val="0"/>
-          <w:color w:val="auto"/>
-          <w:spacing w:val="0"/>
-          <w:sz w:val="24"/>
-          <w:szCs w:val="20"/>
-        </w:rPr>
-        <w:t>work</w:t>
-      </w:r>
-      <w:r>
-        <w:t xml:space="preserve"> </w:t>
-      </w:r>
-      <w:r>
-        <w:rPr>
-          <w:rFonts w:asciiTheme="minorHAnsi" w:eastAsiaTheme="minorEastAsia" w:hAnsiTheme="minorHAnsi" w:cstheme="minorBidi"/>
-          <w:caps w:val="0"/>
-          <w:color w:val="auto"/>
-          <w:spacing w:val="0"/>
-          <w:sz w:val="24"/>
-          <w:szCs w:val="20"/>
-        </w:rPr>
-        <w:t>optimal</w:t>
-      </w:r>
-      <w:r>
-        <w:rPr>
-          <w:rFonts w:asciiTheme="minorHAnsi" w:eastAsiaTheme="minorEastAsia" w:hAnsiTheme="minorHAnsi" w:cstheme="minorBidi"/>
-          <w:caps w:val="0"/>
-          <w:color w:val="auto"/>
-          <w:spacing w:val="0"/>
-          <w:sz w:val="24"/>
-          <w:szCs w:val="20"/>
-        </w:rPr>
-        <w:t>ly</w:t>
-      </w:r>
-      <w:r>
-        <w:rPr>
-          <w:rFonts w:asciiTheme="minorHAnsi" w:eastAsiaTheme="minorEastAsia" w:hAnsiTheme="minorHAnsi" w:cstheme="minorBidi"/>
-          <w:caps w:val="0"/>
-          <w:color w:val="auto"/>
-          <w:spacing w:val="0"/>
-          <w:sz w:val="24"/>
-          <w:szCs w:val="20"/>
-        </w:rPr>
-        <w:t xml:space="preserve"> in Windows environment.</w:t>
-      </w:r>
-    </w:p>
-    <w:p>
-      <w:pPr>
-        <w:pStyle w:val="Title"/>
+      </w:pPr>
+      <w:r>
+        <w:t>Application should work most optimally in the Windows environment</w:t>
+      </w:r>
+      <w:r>
+        <w:t xml:space="preserve">. This applications should work </w:t>
+      </w:r>
+      <w:r>
+        <w:t>best on the Windows platform as it was designed for such.</w:t>
+      </w:r>
+    </w:p>
+    <w:p>
+      <w:pPr>
+        <w:pStyle w:val="ListParagraph"/>
         <w:numPr>
           <w:ilvl w:val="0"/>
-          <w:numId w:val="42"/>
+          <w:numId w:val="47"/>
         </w:numPr>
         <w:jc w:val="both"/>
-        <w:rPr>
-          <w:rFonts w:asciiTheme="minorHAnsi" w:eastAsiaTheme="minorEastAsia" w:hAnsiTheme="minorHAnsi" w:cstheme="minorBidi"/>
-          <w:caps w:val="0"/>
-          <w:color w:val="auto"/>
-          <w:spacing w:val="0"/>
-          <w:sz w:val="24"/>
-          <w:szCs w:val="20"/>
-        </w:rPr>
-      </w:pPr>
-      <w:r>
-        <w:rPr>
-          <w:rFonts w:asciiTheme="minorHAnsi" w:eastAsiaTheme="minorEastAsia" w:hAnsiTheme="minorHAnsi" w:cstheme="minorBidi"/>
-          <w:caps w:val="0"/>
-          <w:color w:val="auto"/>
-          <w:spacing w:val="0"/>
-          <w:sz w:val="24"/>
-          <w:szCs w:val="20"/>
-        </w:rPr>
-        <w:t xml:space="preserve">It should be </w:t>
-      </w:r>
-      <w:r>
-        <w:rPr>
-          <w:rFonts w:asciiTheme="minorHAnsi" w:eastAsiaTheme="minorEastAsia" w:hAnsiTheme="minorHAnsi" w:cstheme="minorBidi"/>
-          <w:caps w:val="0"/>
-          <w:color w:val="auto"/>
-          <w:spacing w:val="0"/>
-          <w:sz w:val="24"/>
-          <w:szCs w:val="20"/>
-        </w:rPr>
-        <w:t xml:space="preserve">user </w:t>
-      </w:r>
-      <w:r>
-        <w:rPr>
-          <w:rFonts w:asciiTheme="minorHAnsi" w:eastAsiaTheme="minorEastAsia" w:hAnsiTheme="minorHAnsi" w:cstheme="minorBidi"/>
-          <w:caps w:val="0"/>
-          <w:color w:val="auto"/>
-          <w:spacing w:val="0"/>
-          <w:sz w:val="24"/>
-          <w:szCs w:val="20"/>
-        </w:rPr>
-        <w:t>friendly.</w:t>
-      </w:r>
-      <w:r>
-        <w:rPr>
-          <w:rFonts w:asciiTheme="minorHAnsi" w:eastAsiaTheme="minorEastAsia" w:hAnsiTheme="minorHAnsi" w:cstheme="minorBidi"/>
-          <w:caps w:val="0"/>
-          <w:color w:val="auto"/>
-          <w:spacing w:val="0"/>
-          <w:sz w:val="24"/>
-          <w:szCs w:val="20"/>
-        </w:rPr>
-        <w:t xml:space="preserve"> It incorporates elements of good user interface design.  </w:t>
-      </w:r>
-    </w:p>
-    <w:p>
-      <w:pPr>
-        <w:pStyle w:val="Title"/>
+      </w:pPr>
+      <w:r>
+        <w:t xml:space="preserve">The application should be user friendly and incorporate elements of </w:t>
+      </w:r>
+      <w:r>
+        <w:t>good user interface design. For instance the</w:t>
+      </w:r>
+      <w:r>
+        <w:t xml:space="preserve"> icons for the button are easily </w:t>
+      </w:r>
+      <w:r>
+        <w:t>recognizable</w:t>
+      </w:r>
+      <w:r>
+        <w:t xml:space="preserve"> and fa</w:t>
+      </w:r>
+      <w:r>
+        <w:t xml:space="preserve">miliar to the user in terms of </w:t>
+      </w:r>
+      <w:r>
+        <w:t>expressing what function the button serves. Also the toolbox and th</w:t>
+      </w:r>
+      <w:r>
+        <w:t xml:space="preserve">e important buttons are placed </w:t>
+      </w:r>
+      <w:r>
+        <w:t xml:space="preserve">on the edges and corners of the screen, which according to </w:t>
+      </w:r>
+      <w:proofErr w:type="spellStart"/>
+      <w:r>
+        <w:t>Fitt's</w:t>
+      </w:r>
+      <w:proofErr w:type="spellEnd"/>
+      <w:r>
+        <w:t xml:space="preserve"> law mak</w:t>
+      </w:r>
+      <w:r>
+        <w:t xml:space="preserve">es items more easily accessible </w:t>
+      </w:r>
+      <w:r>
+        <w:t xml:space="preserve">to the user. The applications user interface design tries to incorporate such </w:t>
+      </w:r>
+      <w:r>
+        <w:t>principles</w:t>
+      </w:r>
+      <w:r>
+        <w:t xml:space="preserve"> of design as well.</w:t>
+      </w:r>
+    </w:p>
+    <w:p>
+      <w:pPr>
+        <w:pStyle w:val="ListParagraph"/>
         <w:numPr>
           <w:ilvl w:val="0"/>
-          <w:numId w:val="42"/>
+          <w:numId w:val="47"/>
         </w:numPr>
         <w:jc w:val="both"/>
-        <w:rPr>
-          <w:rFonts w:asciiTheme="minorHAnsi" w:eastAsiaTheme="minorEastAsia" w:hAnsiTheme="minorHAnsi" w:cstheme="minorBidi"/>
-          <w:caps w:val="0"/>
-          <w:color w:val="auto"/>
-          <w:spacing w:val="0"/>
-          <w:sz w:val="24"/>
-          <w:szCs w:val="20"/>
-        </w:rPr>
-      </w:pPr>
-      <w:r>
-        <w:rPr>
-          <w:rFonts w:asciiTheme="minorHAnsi" w:eastAsiaTheme="minorEastAsia" w:hAnsiTheme="minorHAnsi" w:cstheme="minorBidi"/>
-          <w:caps w:val="0"/>
-          <w:color w:val="auto"/>
-          <w:spacing w:val="0"/>
-          <w:sz w:val="24"/>
-          <w:szCs w:val="20"/>
-        </w:rPr>
-        <w:t>It should quickly response to users input.</w:t>
-      </w:r>
-    </w:p>
-    <w:p>
-      <w:pPr>
-        <w:jc w:val="both"/>
-      </w:pPr>
-    </w:p>
-    <w:p>
-      <w:pPr>
-        <w:jc w:val="both"/>
-      </w:pPr>
-      <w:r>
-        <w:t>fsadf</w:t>
-      </w:r>
-    </w:p>
-    <w:p>
-      <w:pPr>
-        <w:jc w:val="both"/>
-      </w:pPr>
+      </w:pPr>
+      <w:r>
+        <w:t xml:space="preserve">The application should respond as </w:t>
+      </w:r>
+      <w:r>
+        <w:t>swiftly as possible to the user</w:t>
+      </w:r>
+      <w:r>
+        <w:t xml:space="preserve"> act</w:t>
+      </w:r>
+      <w:r>
+        <w:t xml:space="preserve">ions. Application response time </w:t>
+      </w:r>
+      <w:r>
+        <w:t>may depend on the PC the user uses the application on. However the softw</w:t>
+      </w:r>
+      <w:r>
+        <w:t xml:space="preserve">are design attempts to maximize </w:t>
+      </w:r>
+      <w:r>
+        <w:t>the throughput time for all the processes and computations in the application.</w:t>
+      </w:r>
     </w:p>
     <w:p>
       <w:pPr>
@@ -7021,7 +7041,7 @@
           <w:rPr>
             <w:noProof/>
           </w:rPr>
-          <w:t>12</w:t>
+          <w:t>1</w:t>
         </w:r>
         <w:r>
           <w:rPr>
@@ -9333,6 +9353,118 @@
     </w:lvl>
   </w:abstractNum>
   <w:abstractNum w:abstractNumId="23" w15:restartNumberingAfterBreak="0">
+    <w:nsid w:val="392E5F7A"/>
+    <w:multiLevelType w:val="hybridMultilevel"/>
+    <w:tmpl w:val="4126D080"/>
+    <w:lvl w:ilvl="0" w:tplc="49EEBD18">
+      <w:numFmt w:val="bullet"/>
+      <w:lvlText w:val="-"/>
+      <w:lvlJc w:val="left"/>
+      <w:pPr>
+        <w:ind w:left="720" w:hanging="360"/>
+      </w:pPr>
+      <w:rPr>
+        <w:rFonts w:ascii="Calibri" w:eastAsiaTheme="minorEastAsia" w:hAnsi="Calibri" w:cstheme="minorBidi" w:hint="default"/>
+      </w:rPr>
+    </w:lvl>
+    <w:lvl w:ilvl="1" w:tplc="04090003" w:tentative="1">
+      <w:start w:val="1"/>
+      <w:numFmt w:val="bullet"/>
+      <w:lvlText w:val="o"/>
+      <w:lvlJc w:val="left"/>
+      <w:pPr>
+        <w:ind w:left="1440" w:hanging="360"/>
+      </w:pPr>
+      <w:rPr>
+        <w:rFonts w:ascii="Courier New" w:hAnsi="Courier New" w:cs="Courier New" w:hint="default"/>
+      </w:rPr>
+    </w:lvl>
+    <w:lvl w:ilvl="2" w:tplc="04090005" w:tentative="1">
+      <w:start w:val="1"/>
+      <w:numFmt w:val="bullet"/>
+      <w:lvlText w:val=""/>
+      <w:lvlJc w:val="left"/>
+      <w:pPr>
+        <w:ind w:left="2160" w:hanging="360"/>
+      </w:pPr>
+      <w:rPr>
+        <w:rFonts w:ascii="Wingdings" w:hAnsi="Wingdings" w:hint="default"/>
+      </w:rPr>
+    </w:lvl>
+    <w:lvl w:ilvl="3" w:tplc="04090001" w:tentative="1">
+      <w:start w:val="1"/>
+      <w:numFmt w:val="bullet"/>
+      <w:lvlText w:val=""/>
+      <w:lvlJc w:val="left"/>
+      <w:pPr>
+        <w:ind w:left="2880" w:hanging="360"/>
+      </w:pPr>
+      <w:rPr>
+        <w:rFonts w:ascii="Symbol" w:hAnsi="Symbol" w:hint="default"/>
+      </w:rPr>
+    </w:lvl>
+    <w:lvl w:ilvl="4" w:tplc="04090003" w:tentative="1">
+      <w:start w:val="1"/>
+      <w:numFmt w:val="bullet"/>
+      <w:lvlText w:val="o"/>
+      <w:lvlJc w:val="left"/>
+      <w:pPr>
+        <w:ind w:left="3600" w:hanging="360"/>
+      </w:pPr>
+      <w:rPr>
+        <w:rFonts w:ascii="Courier New" w:hAnsi="Courier New" w:cs="Courier New" w:hint="default"/>
+      </w:rPr>
+    </w:lvl>
+    <w:lvl w:ilvl="5" w:tplc="04090005" w:tentative="1">
+      <w:start w:val="1"/>
+      <w:numFmt w:val="bullet"/>
+      <w:lvlText w:val=""/>
+      <w:lvlJc w:val="left"/>
+      <w:pPr>
+        <w:ind w:left="4320" w:hanging="360"/>
+      </w:pPr>
+      <w:rPr>
+        <w:rFonts w:ascii="Wingdings" w:hAnsi="Wingdings" w:hint="default"/>
+      </w:rPr>
+    </w:lvl>
+    <w:lvl w:ilvl="6" w:tplc="04090001" w:tentative="1">
+      <w:start w:val="1"/>
+      <w:numFmt w:val="bullet"/>
+      <w:lvlText w:val=""/>
+      <w:lvlJc w:val="left"/>
+      <w:pPr>
+        <w:ind w:left="5040" w:hanging="360"/>
+      </w:pPr>
+      <w:rPr>
+        <w:rFonts w:ascii="Symbol" w:hAnsi="Symbol" w:hint="default"/>
+      </w:rPr>
+    </w:lvl>
+    <w:lvl w:ilvl="7" w:tplc="04090003" w:tentative="1">
+      <w:start w:val="1"/>
+      <w:numFmt w:val="bullet"/>
+      <w:lvlText w:val="o"/>
+      <w:lvlJc w:val="left"/>
+      <w:pPr>
+        <w:ind w:left="5760" w:hanging="360"/>
+      </w:pPr>
+      <w:rPr>
+        <w:rFonts w:ascii="Courier New" w:hAnsi="Courier New" w:cs="Courier New" w:hint="default"/>
+      </w:rPr>
+    </w:lvl>
+    <w:lvl w:ilvl="8" w:tplc="04090005" w:tentative="1">
+      <w:start w:val="1"/>
+      <w:numFmt w:val="bullet"/>
+      <w:lvlText w:val=""/>
+      <w:lvlJc w:val="left"/>
+      <w:pPr>
+        <w:ind w:left="6480" w:hanging="360"/>
+      </w:pPr>
+      <w:rPr>
+        <w:rFonts w:ascii="Wingdings" w:hAnsi="Wingdings" w:hint="default"/>
+      </w:rPr>
+    </w:lvl>
+  </w:abstractNum>
+  <w:abstractNum w:abstractNumId="24" w15:restartNumberingAfterBreak="0">
     <w:nsid w:val="3CE42F0D"/>
     <w:multiLevelType w:val="hybridMultilevel"/>
     <w:tmpl w:val="EEE6A586"/>
@@ -9421,7 +9553,7 @@
       </w:pPr>
     </w:lvl>
   </w:abstractNum>
-  <w:abstractNum w:abstractNumId="24" w15:restartNumberingAfterBreak="0">
+  <w:abstractNum w:abstractNumId="25" w15:restartNumberingAfterBreak="0">
     <w:nsid w:val="3FFA1EEC"/>
     <w:multiLevelType w:val="hybridMultilevel"/>
     <w:tmpl w:val="17CC4912"/>
@@ -9534,7 +9666,7 @@
       </w:rPr>
     </w:lvl>
   </w:abstractNum>
-  <w:abstractNum w:abstractNumId="25" w15:restartNumberingAfterBreak="0">
+  <w:abstractNum w:abstractNumId="26" w15:restartNumberingAfterBreak="0">
     <w:nsid w:val="410D400D"/>
     <w:multiLevelType w:val="hybridMultilevel"/>
     <w:tmpl w:val="A46066C0"/>
@@ -9623,7 +9755,7 @@
       </w:pPr>
     </w:lvl>
   </w:abstractNum>
-  <w:abstractNum w:abstractNumId="26" w15:restartNumberingAfterBreak="0">
+  <w:abstractNum w:abstractNumId="27" w15:restartNumberingAfterBreak="0">
     <w:nsid w:val="411B6F6C"/>
     <w:multiLevelType w:val="hybridMultilevel"/>
     <w:tmpl w:val="7AF458DE"/>
@@ -9712,7 +9844,7 @@
       </w:pPr>
     </w:lvl>
   </w:abstractNum>
-  <w:abstractNum w:abstractNumId="27" w15:restartNumberingAfterBreak="0">
+  <w:abstractNum w:abstractNumId="28" w15:restartNumberingAfterBreak="0">
     <w:nsid w:val="4BF007D8"/>
     <w:multiLevelType w:val="hybridMultilevel"/>
     <w:tmpl w:val="4E64DBDA"/>
@@ -9804,7 +9936,7 @@
       </w:pPr>
     </w:lvl>
   </w:abstractNum>
-  <w:abstractNum w:abstractNumId="28" w15:restartNumberingAfterBreak="0">
+  <w:abstractNum w:abstractNumId="29" w15:restartNumberingAfterBreak="0">
     <w:nsid w:val="4F6F2B76"/>
     <w:multiLevelType w:val="hybridMultilevel"/>
     <w:tmpl w:val="275E9698"/>
@@ -9916,7 +10048,7 @@
       </w:rPr>
     </w:lvl>
   </w:abstractNum>
-  <w:abstractNum w:abstractNumId="29" w15:restartNumberingAfterBreak="0">
+  <w:abstractNum w:abstractNumId="30" w15:restartNumberingAfterBreak="0">
     <w:nsid w:val="52E84F1B"/>
     <w:multiLevelType w:val="hybridMultilevel"/>
     <w:tmpl w:val="7AF458DE"/>
@@ -10005,7 +10137,7 @@
       </w:pPr>
     </w:lvl>
   </w:abstractNum>
-  <w:abstractNum w:abstractNumId="30" w15:restartNumberingAfterBreak="0">
+  <w:abstractNum w:abstractNumId="31" w15:restartNumberingAfterBreak="0">
     <w:nsid w:val="544F2A2F"/>
     <w:multiLevelType w:val="hybridMultilevel"/>
     <w:tmpl w:val="B42ECAEE"/>
@@ -10094,7 +10226,7 @@
       </w:pPr>
     </w:lvl>
   </w:abstractNum>
-  <w:abstractNum w:abstractNumId="31" w15:restartNumberingAfterBreak="0">
+  <w:abstractNum w:abstractNumId="32" w15:restartNumberingAfterBreak="0">
     <w:nsid w:val="57231FF9"/>
     <w:multiLevelType w:val="hybridMultilevel"/>
     <w:tmpl w:val="A0B26ACC"/>
@@ -10206,7 +10338,7 @@
       </w:rPr>
     </w:lvl>
   </w:abstractNum>
-  <w:abstractNum w:abstractNumId="32" w15:restartNumberingAfterBreak="0">
+  <w:abstractNum w:abstractNumId="33" w15:restartNumberingAfterBreak="0">
     <w:nsid w:val="58F318DA"/>
     <w:multiLevelType w:val="hybridMultilevel"/>
     <w:tmpl w:val="41CECF96"/>
@@ -10318,7 +10450,7 @@
       </w:rPr>
     </w:lvl>
   </w:abstractNum>
-  <w:abstractNum w:abstractNumId="33" w15:restartNumberingAfterBreak="0">
+  <w:abstractNum w:abstractNumId="34" w15:restartNumberingAfterBreak="0">
     <w:nsid w:val="594C0F66"/>
     <w:multiLevelType w:val="hybridMultilevel"/>
     <w:tmpl w:val="EEE6A586"/>
@@ -10407,7 +10539,7 @@
       </w:pPr>
     </w:lvl>
   </w:abstractNum>
-  <w:abstractNum w:abstractNumId="34" w15:restartNumberingAfterBreak="0">
+  <w:abstractNum w:abstractNumId="35" w15:restartNumberingAfterBreak="0">
     <w:nsid w:val="5D3869DC"/>
     <w:multiLevelType w:val="hybridMultilevel"/>
     <w:tmpl w:val="7AF458DE"/>
@@ -10496,7 +10628,7 @@
       </w:pPr>
     </w:lvl>
   </w:abstractNum>
-  <w:abstractNum w:abstractNumId="35" w15:restartNumberingAfterBreak="0">
+  <w:abstractNum w:abstractNumId="36" w15:restartNumberingAfterBreak="0">
     <w:nsid w:val="5EC16BC5"/>
     <w:multiLevelType w:val="hybridMultilevel"/>
     <w:tmpl w:val="EEE6A586"/>
@@ -10585,7 +10717,7 @@
       </w:pPr>
     </w:lvl>
   </w:abstractNum>
-  <w:abstractNum w:abstractNumId="36" w15:restartNumberingAfterBreak="0">
+  <w:abstractNum w:abstractNumId="37" w15:restartNumberingAfterBreak="0">
     <w:nsid w:val="5F620C0B"/>
     <w:multiLevelType w:val="hybridMultilevel"/>
     <w:tmpl w:val="4E64DBDA"/>
@@ -10677,7 +10809,7 @@
       </w:pPr>
     </w:lvl>
   </w:abstractNum>
-  <w:abstractNum w:abstractNumId="37" w15:restartNumberingAfterBreak="0">
+  <w:abstractNum w:abstractNumId="38" w15:restartNumberingAfterBreak="0">
     <w:nsid w:val="61832707"/>
     <w:multiLevelType w:val="hybridMultilevel"/>
     <w:tmpl w:val="75967F9E"/>
@@ -10766,7 +10898,7 @@
       </w:pPr>
     </w:lvl>
   </w:abstractNum>
-  <w:abstractNum w:abstractNumId="38" w15:restartNumberingAfterBreak="0">
+  <w:abstractNum w:abstractNumId="39" w15:restartNumberingAfterBreak="0">
     <w:nsid w:val="67D23426"/>
     <w:multiLevelType w:val="hybridMultilevel"/>
     <w:tmpl w:val="C5A84312"/>
@@ -10852,7 +10984,7 @@
       </w:pPr>
     </w:lvl>
   </w:abstractNum>
-  <w:abstractNum w:abstractNumId="39" w15:restartNumberingAfterBreak="0">
+  <w:abstractNum w:abstractNumId="40" w15:restartNumberingAfterBreak="0">
     <w:nsid w:val="6FE90B2B"/>
     <w:multiLevelType w:val="hybridMultilevel"/>
     <w:tmpl w:val="97728EB6"/>
@@ -10941,7 +11073,7 @@
       </w:pPr>
     </w:lvl>
   </w:abstractNum>
-  <w:abstractNum w:abstractNumId="40" w15:restartNumberingAfterBreak="0">
+  <w:abstractNum w:abstractNumId="41" w15:restartNumberingAfterBreak="0">
     <w:nsid w:val="70152F23"/>
     <w:multiLevelType w:val="hybridMultilevel"/>
     <w:tmpl w:val="EEE6A586"/>
@@ -11030,7 +11162,7 @@
       </w:pPr>
     </w:lvl>
   </w:abstractNum>
-  <w:abstractNum w:abstractNumId="41" w15:restartNumberingAfterBreak="0">
+  <w:abstractNum w:abstractNumId="42" w15:restartNumberingAfterBreak="0">
     <w:nsid w:val="718D6BDA"/>
     <w:multiLevelType w:val="hybridMultilevel"/>
     <w:tmpl w:val="EEE6A586"/>
@@ -11119,7 +11251,7 @@
       </w:pPr>
     </w:lvl>
   </w:abstractNum>
-  <w:abstractNum w:abstractNumId="42" w15:restartNumberingAfterBreak="0">
+  <w:abstractNum w:abstractNumId="43" w15:restartNumberingAfterBreak="0">
     <w:nsid w:val="74F35CC5"/>
     <w:multiLevelType w:val="hybridMultilevel"/>
     <w:tmpl w:val="B88E9B70"/>
@@ -11208,7 +11340,7 @@
       </w:pPr>
     </w:lvl>
   </w:abstractNum>
-  <w:abstractNum w:abstractNumId="43" w15:restartNumberingAfterBreak="0">
+  <w:abstractNum w:abstractNumId="44" w15:restartNumberingAfterBreak="0">
     <w:nsid w:val="779552B4"/>
     <w:multiLevelType w:val="hybridMultilevel"/>
     <w:tmpl w:val="38B285C6"/>
@@ -11294,7 +11426,7 @@
       </w:pPr>
     </w:lvl>
   </w:abstractNum>
-  <w:abstractNum w:abstractNumId="44" w15:restartNumberingAfterBreak="0">
+  <w:abstractNum w:abstractNumId="45" w15:restartNumberingAfterBreak="0">
     <w:nsid w:val="7866383D"/>
     <w:multiLevelType w:val="hybridMultilevel"/>
     <w:tmpl w:val="6016BA36"/>
@@ -11407,7 +11539,7 @@
       </w:rPr>
     </w:lvl>
   </w:abstractNum>
-  <w:abstractNum w:abstractNumId="45" w15:restartNumberingAfterBreak="0">
+  <w:abstractNum w:abstractNumId="46" w15:restartNumberingAfterBreak="0">
     <w:nsid w:val="79FD2D2D"/>
     <w:multiLevelType w:val="hybridMultilevel"/>
     <w:tmpl w:val="B42ECAEE"/>
@@ -11500,13 +11632,13 @@
     <w:abstractNumId w:val="8"/>
   </w:num>
   <w:num w:numId="2">
-    <w:abstractNumId w:val="23"/>
+    <w:abstractNumId w:val="24"/>
   </w:num>
   <w:num w:numId="3">
     <w:abstractNumId w:val="10"/>
   </w:num>
   <w:num w:numId="4">
-    <w:abstractNumId w:val="33"/>
+    <w:abstractNumId w:val="34"/>
   </w:num>
   <w:num w:numId="5">
     <w:abstractNumId w:val="13"/>
@@ -11521,22 +11653,22 @@
     <w:abstractNumId w:val="4"/>
   </w:num>
   <w:num w:numId="9">
-    <w:abstractNumId w:val="39"/>
+    <w:abstractNumId w:val="40"/>
   </w:num>
   <w:num w:numId="10">
-    <w:abstractNumId w:val="25"/>
+    <w:abstractNumId w:val="26"/>
   </w:num>
   <w:num w:numId="11">
     <w:abstractNumId w:val="17"/>
   </w:num>
   <w:num w:numId="12">
-    <w:abstractNumId w:val="45"/>
+    <w:abstractNumId w:val="46"/>
   </w:num>
   <w:num w:numId="13">
-    <w:abstractNumId w:val="30"/>
+    <w:abstractNumId w:val="31"/>
   </w:num>
   <w:num w:numId="14">
-    <w:abstractNumId w:val="37"/>
+    <w:abstractNumId w:val="38"/>
   </w:num>
   <w:num w:numId="15">
     <w:abstractNumId w:val="5"/>
@@ -11551,34 +11683,34 @@
     <w:abstractNumId w:val="1"/>
   </w:num>
   <w:num w:numId="19">
-    <w:abstractNumId w:val="29"/>
+    <w:abstractNumId w:val="30"/>
   </w:num>
   <w:num w:numId="20">
-    <w:abstractNumId w:val="26"/>
+    <w:abstractNumId w:val="27"/>
   </w:num>
   <w:num w:numId="21">
-    <w:abstractNumId w:val="34"/>
+    <w:abstractNumId w:val="35"/>
   </w:num>
   <w:num w:numId="22">
-    <w:abstractNumId w:val="40"/>
+    <w:abstractNumId w:val="41"/>
   </w:num>
   <w:num w:numId="23">
     <w:abstractNumId w:val="14"/>
   </w:num>
   <w:num w:numId="24">
-    <w:abstractNumId w:val="41"/>
+    <w:abstractNumId w:val="42"/>
   </w:num>
   <w:num w:numId="25">
-    <w:abstractNumId w:val="35"/>
+    <w:abstractNumId w:val="36"/>
   </w:num>
   <w:num w:numId="26">
-    <w:abstractNumId w:val="44"/>
+    <w:abstractNumId w:val="45"/>
   </w:num>
   <w:num w:numId="27">
     <w:abstractNumId w:val="12"/>
   </w:num>
   <w:num w:numId="28">
-    <w:abstractNumId w:val="43"/>
+    <w:abstractNumId w:val="44"/>
   </w:num>
   <w:num w:numId="29">
     <w:abstractNumId w:val="7"/>
@@ -11590,13 +11722,13 @@
     <w:abstractNumId w:val="6"/>
   </w:num>
   <w:num w:numId="32">
-    <w:abstractNumId w:val="31"/>
+    <w:abstractNumId w:val="32"/>
   </w:num>
   <w:num w:numId="33">
     <w:abstractNumId w:val="22"/>
   </w:num>
   <w:num w:numId="34">
-    <w:abstractNumId w:val="42"/>
+    <w:abstractNumId w:val="43"/>
   </w:num>
   <w:num w:numId="35">
     <w:abstractNumId w:val="2"/>
@@ -11605,34 +11737,37 @@
     <w:abstractNumId w:val="20"/>
   </w:num>
   <w:num w:numId="37">
-    <w:abstractNumId w:val="27"/>
+    <w:abstractNumId w:val="28"/>
   </w:num>
   <w:num w:numId="38">
     <w:abstractNumId w:val="18"/>
   </w:num>
   <w:num w:numId="39">
-    <w:abstractNumId w:val="36"/>
+    <w:abstractNumId w:val="37"/>
   </w:num>
   <w:num w:numId="40">
-    <w:abstractNumId w:val="38"/>
+    <w:abstractNumId w:val="39"/>
   </w:num>
   <w:num w:numId="41">
-    <w:abstractNumId w:val="24"/>
+    <w:abstractNumId w:val="25"/>
   </w:num>
   <w:num w:numId="42">
-    <w:abstractNumId w:val="32"/>
+    <w:abstractNumId w:val="33"/>
   </w:num>
   <w:num w:numId="43">
     <w:abstractNumId w:val="3"/>
   </w:num>
   <w:num w:numId="44">
-    <w:abstractNumId w:val="28"/>
+    <w:abstractNumId w:val="29"/>
   </w:num>
   <w:num w:numId="45">
     <w:abstractNumId w:val="0"/>
   </w:num>
   <w:num w:numId="46">
     <w:abstractNumId w:val="16"/>
+  </w:num>
+  <w:num w:numId="47">
+    <w:abstractNumId w:val="23"/>
   </w:num>
 </w:numbering>
 </file>
@@ -13204,7 +13339,7 @@
 </file>
 
 <file path=customXml/itemProps2.xml><?xml version="1.0" encoding="utf-8"?>
-<ds:datastoreItem xmlns:ds="http://schemas.openxmlformats.org/officeDocument/2006/customXml" ds:itemID="{66439BAB-390D-41F6-B2CB-087B2A7C36A3}">
+<ds:datastoreItem xmlns:ds="http://schemas.openxmlformats.org/officeDocument/2006/customXml" ds:itemID="{8A40881C-C96B-462E-B1CB-24F00D3DA4C7}">
   <ds:schemaRefs>
     <ds:schemaRef ds:uri="http://schemas.openxmlformats.org/officeDocument/2006/bibliography"/>
   </ds:schemaRefs>

</xml_diff>